<commit_message>
revision for lab 2
</commit_message>
<xml_diff>
--- a/algorithm.docx
+++ b/algorithm.docx
@@ -56,6 +56,9 @@
       <w:r>
         <w:t>Prompt user to input how many seconds between birth (‘Enter seconds between births: ‘) </w:t>
       </w:r>
+      <w:r>
+        <w:t>store under sec_birth</w:t>
+      </w:r>
     </w:p>
     <w:p>
       <w:r>
@@ -72,6 +75,9 @@
       <w:r>
         <w:t>Prompt user to input how many seconds between death (‘Enter seconds between deaths: ‘) </w:t>
       </w:r>
+      <w:r>
+        <w:t>store under sec_death</w:t>
+      </w:r>
     </w:p>
     <w:p>
       <w:r>
@@ -93,6 +99,9 @@
       <w:r>
         <w:t>Prompt user to input how many seconds between immigration (‘Enter seconds between immigration: ‘) </w:t>
       </w:r>
+      <w:r>
+        <w:t>store under sec_immigration</w:t>
+      </w:r>
     </w:p>
     <w:p>
       <w:r>
@@ -112,7 +121,10 @@
         </w:numPr>
       </w:pPr>
       <w:r>
-        <w:t>Prompt user to input the current population of the country (‘Enter the current population: ‘) </w:t>
+        <w:t>Prompt user to input the current population of the country (‘Enter current population: ‘) </w:t>
+      </w:r>
+      <w:r>
+        <w:t>store under current_population</w:t>
       </w:r>
     </w:p>
     <w:p>
@@ -132,6 +144,11 @@
       </w:r>
     </w:p>
     <w:p>
+      <w:pPr>
+        <w:ind w:left="720"/>
+      </w:pPr>
+    </w:p>
+    <w:p>
       <w:r>
         <w:t> </w:t>
       </w:r>
@@ -149,7 +166,36 @@
     </w:p>
     <w:p>
       <w:r>
-        <w:t>((sec_per_year / time between births) + (sec_per_year / time between immigrants) – (sec _per_year / time between deaths)) * number of years </w:t>
+        <w:t>(</w:t>
+      </w:r>
+      <w:r>
+        <w:t>((</w:t>
+      </w:r>
+      <w:r>
+        <w:t>31536000 / sec_birth</w:t>
+      </w:r>
+      <w:r>
+        <w:t xml:space="preserve">) + </w:t>
+      </w:r>
+      <w:r>
+        <w:t xml:space="preserve"> (31536000 / sec_immigration</w:t>
+      </w:r>
+      <w:r>
+        <w:t>) – (</w:t>
+      </w:r>
+      <w:r>
+        <w:t xml:space="preserve">31536000 / sec_death </w:t>
+      </w:r>
+      <w:r>
+        <w:t xml:space="preserve">)) </w:t>
+      </w:r>
+      <w:r>
+        <w:t>* year)</w:t>
+      </w:r>
+    </w:p>
+    <w:p>
+      <w:r>
+        <w:t>Store under change_in_population</w:t>
       </w:r>
     </w:p>
     <w:p>
@@ -170,7 +216,18 @@
     </w:p>
     <w:p>
       <w:r>
-        <w:t>Current population + Change in population </w:t>
+        <w:t xml:space="preserve">current_population </w:t>
+      </w:r>
+      <w:r>
+        <w:t xml:space="preserve"> + </w:t>
+      </w:r>
+      <w:r>
+        <w:t>change_in_population</w:t>
+      </w:r>
+    </w:p>
+    <w:p>
+      <w:r>
+        <w:t>store under New_population</w:t>
       </w:r>
     </w:p>
     <w:p>
@@ -186,7 +243,13 @@
         </w:numPr>
       </w:pPr>
       <w:r>
-        <w:t>Output the result to the user (‘Your population will be: ‘) </w:t>
+        <w:t>Output the result to the user (‘Your population will be: ‘</w:t>
+      </w:r>
+      <w:r>
+        <w:t xml:space="preserve"> New_population</w:t>
+      </w:r>
+      <w:r>
+        <w:t>) </w:t>
       </w:r>
     </w:p>
     <w:p>
@@ -213,7 +276,25 @@
         </w:numPr>
       </w:pPr>
       <w:r>
-        <w:t>If Current population &lt; New population, output to user (‘The population increased’) </w:t>
+        <w:t xml:space="preserve">If </w:t>
+      </w:r>
+      <w:r>
+        <w:t>c</w:t>
+      </w:r>
+      <w:r>
+        <w:t>urrent</w:t>
+      </w:r>
+      <w:r>
+        <w:t>_</w:t>
+      </w:r>
+      <w:r>
+        <w:t>population &lt; New</w:t>
+      </w:r>
+      <w:r>
+        <w:t>_</w:t>
+      </w:r>
+      <w:r>
+        <w:t>population, output to user (‘The population increased’) </w:t>
       </w:r>
     </w:p>
     <w:p>
@@ -224,7 +305,10 @@
         </w:numPr>
       </w:pPr>
       <w:r>
-        <w:t>If Current Population &gt; New Population, output to user (‘The population decreased’) </w:t>
+        <w:t xml:space="preserve">Otherwise </w:t>
+      </w:r>
+      <w:r>
+        <w:t>output to user (‘The population decreased’) </w:t>
       </w:r>
     </w:p>
     <w:p>
@@ -2054,6 +2138,7 @@
   <w:style w:type="character" w:default="1" w:styleId="DefaultParagraphFont">
     <w:name w:val="Default Paragraph Font"/>
     <w:uiPriority w:val="1"/>
+    <w:semiHidden/>
     <w:unhideWhenUsed/>
   </w:style>
   <w:style w:type="table" w:default="1" w:styleId="TableNormal">

</xml_diff>